<commit_message>
Doctor module updated in SRS
</commit_message>
<xml_diff>
--- a/MedicoOnDemand_SRS.docx
+++ b/MedicoOnDemand_SRS.docx
@@ -8216,34 +8216,7 @@
         </w:numPr>
       </w:pPr>
       <w:r>
-        <w:t>The</w:t>
-      </w:r>
-      <w:r>
-        <w:t xml:space="preserve"> system shall allow</w:t>
-      </w:r>
-      <w:r>
-        <w:t xml:space="preserve"> </w:t>
-      </w:r>
-      <w:r>
-        <w:t xml:space="preserve">new </w:t>
-      </w:r>
-      <w:r>
-        <w:t xml:space="preserve">user </w:t>
-      </w:r>
-      <w:r>
-        <w:t xml:space="preserve">to get registered with </w:t>
-      </w:r>
-      <w:r>
-        <w:t>e</w:t>
-      </w:r>
-      <w:r>
-        <w:t xml:space="preserve">mail, </w:t>
-      </w:r>
-      <w:r>
-        <w:t>mobile number and password.</w:t>
-      </w:r>
-      <w:r>
-        <w:tab/>
+        <w:t>The system shall allow self registration of doctors and patients (users) through the application.</w:t>
       </w:r>
     </w:p>
     <w:p>
@@ -8255,7 +8228,34 @@
         </w:numPr>
       </w:pPr>
       <w:r>
-        <w:t>The system shall verify both the email and mobile number of the user.</w:t>
+        <w:t>The</w:t>
+      </w:r>
+      <w:r>
+        <w:t xml:space="preserve"> system shall allow</w:t>
+      </w:r>
+      <w:r>
+        <w:t xml:space="preserve"> </w:t>
+      </w:r>
+      <w:r>
+        <w:t xml:space="preserve">new </w:t>
+      </w:r>
+      <w:r>
+        <w:t xml:space="preserve">user </w:t>
+      </w:r>
+      <w:r>
+        <w:t xml:space="preserve">to get registered with </w:t>
+      </w:r>
+      <w:r>
+        <w:t>e</w:t>
+      </w:r>
+      <w:r>
+        <w:t xml:space="preserve">mail, </w:t>
+      </w:r>
+      <w:r>
+        <w:t>mobile number and password.</w:t>
+      </w:r>
+      <w:r>
+        <w:tab/>
       </w:r>
     </w:p>
     <w:p>
@@ -8267,19 +8267,7 @@
         </w:numPr>
       </w:pPr>
       <w:r>
-        <w:t>The system shall allow the register</w:t>
-      </w:r>
-      <w:r>
-        <w:t xml:space="preserve">ed user to login to the system </w:t>
-      </w:r>
-      <w:r>
-        <w:t>u</w:t>
-      </w:r>
-      <w:r>
-        <w:t>s</w:t>
-      </w:r>
-      <w:r>
-        <w:t>ing mobile number / email.</w:t>
+        <w:t>The system shall verify both the email and mobile number of the user.</w:t>
       </w:r>
     </w:p>
     <w:p>
@@ -8291,13 +8279,19 @@
         </w:numPr>
       </w:pPr>
       <w:r>
-        <w:t>When user for</w:t>
-      </w:r>
-      <w:r>
-        <w:t>gets password, the system shall</w:t>
-      </w:r>
-      <w:r>
-        <w:t xml:space="preserve"> allow to login using OTP sent to the registered mobile number</w:t>
+        <w:t>The system shall allow the register</w:t>
+      </w:r>
+      <w:r>
+        <w:t xml:space="preserve">ed user to login to the system </w:t>
+      </w:r>
+      <w:r>
+        <w:t>u</w:t>
+      </w:r>
+      <w:r>
+        <w:t>s</w:t>
+      </w:r>
+      <w:r>
+        <w:t>ing mobile number / email.</w:t>
       </w:r>
     </w:p>
     <w:p>
@@ -8309,19 +8303,13 @@
         </w:numPr>
       </w:pPr>
       <w:r>
-        <w:t xml:space="preserve">The Forgot password OTP should be verified by the system and upon successful </w:t>
-      </w:r>
-      <w:r>
-        <w:t>verification;</w:t>
-      </w:r>
-      <w:r>
-        <w:t xml:space="preserve"> he</w:t>
-      </w:r>
-      <w:r>
-        <w:t>/she</w:t>
-      </w:r>
-      <w:r>
-        <w:t xml:space="preserve"> should be directed to the home page.</w:t>
+        <w:t>When user for</w:t>
+      </w:r>
+      <w:r>
+        <w:t>gets password, the system shall</w:t>
+      </w:r>
+      <w:r>
+        <w:t xml:space="preserve"> allow to login using OTP sent to the registered mobile number</w:t>
       </w:r>
     </w:p>
     <w:p>
@@ -8333,16 +8321,19 @@
         </w:numPr>
       </w:pPr>
       <w:r>
-        <w:t xml:space="preserve">Edit Profile: </w:t>
-      </w:r>
-      <w:r>
-        <w:t xml:space="preserve">The </w:t>
-      </w:r>
-      <w:r>
-        <w:t>system should allow the user to</w:t>
-      </w:r>
-      <w:r>
-        <w:t xml:space="preserve"> update his basic profile information.</w:t>
+        <w:t xml:space="preserve">The Forgot password OTP should be verified by the system and upon successful </w:t>
+      </w:r>
+      <w:r>
+        <w:t>verification;</w:t>
+      </w:r>
+      <w:r>
+        <w:t xml:space="preserve"> he</w:t>
+      </w:r>
+      <w:r>
+        <w:t>/she</w:t>
+      </w:r>
+      <w:r>
+        <w:t xml:space="preserve"> should be directed to the home page.</w:t>
       </w:r>
     </w:p>
     <w:p>
@@ -8354,7 +8345,16 @@
         </w:numPr>
       </w:pPr>
       <w:r>
-        <w:t>The system should allow the user to set his delivery and billing address.</w:t>
+        <w:t xml:space="preserve">Edit Profile: </w:t>
+      </w:r>
+      <w:r>
+        <w:t xml:space="preserve">The </w:t>
+      </w:r>
+      <w:r>
+        <w:t>system should allow the user to</w:t>
+      </w:r>
+      <w:r>
+        <w:t xml:space="preserve"> update his basic profile information.</w:t>
       </w:r>
     </w:p>
     <w:p>
@@ -8366,19 +8366,13 @@
         </w:numPr>
       </w:pPr>
       <w:r>
-        <w:t>The</w:t>
-      </w:r>
-      <w:r>
-        <w:t xml:space="preserve"> system shall allow the change of</w:t>
-      </w:r>
-      <w:r>
-        <w:t xml:space="preserve"> e-mail</w:t>
-      </w:r>
-      <w:r>
-        <w:t xml:space="preserve"> address</w:t>
-      </w:r>
-      <w:r>
-        <w:t xml:space="preserve"> followed by successful email verification</w:t>
+        <w:t>For the user type doctors, t</w:t>
+      </w:r>
+      <w:r>
+        <w:t xml:space="preserve">he system should allow </w:t>
+      </w:r>
+      <w:r>
+        <w:t>to upload his certificates for verification by the admin.</w:t>
       </w:r>
     </w:p>
     <w:p>
@@ -8390,10 +8384,8 @@
         </w:numPr>
       </w:pPr>
       <w:r>
-        <w:t>The System shall allow the m</w:t>
-      </w:r>
-      <w:r>
-        <w:t>obile number updation followed by successful OTP verification.</w:t>
+        <w:lastRenderedPageBreak/>
+        <w:t>The doctors profile page should host all his educational detail, achievements and personal identification information.</w:t>
       </w:r>
     </w:p>
     <w:p>
@@ -8405,7 +8397,48 @@
         </w:numPr>
       </w:pPr>
       <w:r>
-        <w:lastRenderedPageBreak/>
+        <w:t xml:space="preserve"> </w:t>
+      </w:r>
+      <w:r>
+        <w:t>The</w:t>
+      </w:r>
+      <w:r>
+        <w:t xml:space="preserve"> system shall allow the change of</w:t>
+      </w:r>
+      <w:r>
+        <w:t xml:space="preserve"> e-mail</w:t>
+      </w:r>
+      <w:r>
+        <w:t xml:space="preserve"> address</w:t>
+      </w:r>
+      <w:r>
+        <w:t xml:space="preserve"> followed by successful email verification</w:t>
+      </w:r>
+    </w:p>
+    <w:p>
+      <w:pPr>
+        <w:pStyle w:val="requirement"/>
+        <w:numPr>
+          <w:ilvl w:val="0"/>
+          <w:numId w:val="4"/>
+        </w:numPr>
+      </w:pPr>
+      <w:r>
+        <w:t>The System shall allow the m</w:t>
+      </w:r>
+      <w:r>
+        <w:t>obile number updation followed by successful OTP verification.</w:t>
+      </w:r>
+    </w:p>
+    <w:p>
+      <w:pPr>
+        <w:pStyle w:val="requirement"/>
+        <w:numPr>
+          <w:ilvl w:val="0"/>
+          <w:numId w:val="4"/>
+        </w:numPr>
+      </w:pPr>
+      <w:r>
         <w:t>User Logout</w:t>
       </w:r>
       <w:r>
@@ -8444,6 +8477,1653 @@
       <w:bookmarkStart w:id="98" w:name="_Toc26690940"/>
       <w:bookmarkStart w:id="99" w:name="_Toc439994689"/>
       <w:r>
+        <w:t>Doctor Module</w:t>
+      </w:r>
+    </w:p>
+    <w:p>
+      <w:pPr>
+        <w:pStyle w:val="Heading3"/>
+      </w:pPr>
+      <w:r>
+        <w:t>Description and Priority</w:t>
+      </w:r>
+    </w:p>
+    <w:p>
+      <w:pPr>
+        <w:pStyle w:val="level3text"/>
+        <w:numPr>
+          <w:ilvl w:val="12"/>
+          <w:numId w:val="0"/>
+        </w:numPr>
+        <w:ind w:left="1350" w:hanging="716"/>
+        <w:rPr>
+          <w:i w:val="0"/>
+        </w:rPr>
+      </w:pPr>
+      <w:r>
+        <w:rPr>
+          <w:i w:val="0"/>
+        </w:rPr>
+        <w:t>In this module, the requirements pertaining to the interaction of doctor with patient will be discussed in detail. The application shall allow the doctors to interact with patients in 3 different modes ie., text consultation, voice consultation and video consultation.</w:t>
+      </w:r>
+      <w:r>
+        <w:rPr>
+          <w:i w:val="0"/>
+        </w:rPr>
+        <w:t xml:space="preserve"> The doctors profile will be made available to the users through search filters. The users can request for appointment with the doctor. Once the doctor approves the appointment, the patient has to make payment to confirm the appointment.</w:t>
+      </w:r>
+    </w:p>
+    <w:p>
+      <w:pPr>
+        <w:pStyle w:val="Heading3"/>
+      </w:pPr>
+      <w:r>
+        <w:t>Stimulus/Response Sequences</w:t>
+      </w:r>
+    </w:p>
+    <w:p>
+      <w:pPr>
+        <w:pStyle w:val="level3text"/>
+        <w:numPr>
+          <w:ilvl w:val="12"/>
+          <w:numId w:val="0"/>
+        </w:numPr>
+        <w:ind w:left="1350" w:hanging="716"/>
+      </w:pPr>
+      <w:r>
+        <w:t>&lt;List the sequences of user actions and system responses that stimulate the behavior defined for this feature. These will correspond to the dialog elements associated with use cases.&gt;</w:t>
+      </w:r>
+    </w:p>
+    <w:p>
+      <w:pPr>
+        <w:pStyle w:val="Heading3"/>
+      </w:pPr>
+      <w:r>
+        <w:t>Functional Requirements</w:t>
+      </w:r>
+    </w:p>
+    <w:p>
+      <w:pPr>
+        <w:pStyle w:val="level3text"/>
+        <w:numPr>
+          <w:ilvl w:val="12"/>
+          <w:numId w:val="0"/>
+        </w:numPr>
+        <w:ind w:left="1350" w:hanging="716"/>
+        <w:rPr>
+          <w:rFonts w:cs="Arial"/>
+          <w:i w:val="0"/>
+        </w:rPr>
+      </w:pPr>
+      <w:r>
+        <w:rPr>
+          <w:rFonts w:cs="Arial"/>
+          <w:i w:val="0"/>
+        </w:rPr>
+        <w:t>In this module, the doctor will get the following features</w:t>
+      </w:r>
+    </w:p>
+    <w:p>
+      <w:pPr>
+        <w:pStyle w:val="level3text"/>
+        <w:numPr>
+          <w:ilvl w:val="12"/>
+          <w:numId w:val="0"/>
+        </w:numPr>
+        <w:ind w:left="1350" w:hanging="716"/>
+        <w:rPr>
+          <w:rFonts w:cs="Arial"/>
+          <w:i w:val="0"/>
+        </w:rPr>
+      </w:pPr>
+    </w:p>
+    <w:p>
+      <w:pPr>
+        <w:pStyle w:val="level3text"/>
+        <w:numPr>
+          <w:ilvl w:val="0"/>
+          <w:numId w:val="7"/>
+        </w:numPr>
+        <w:rPr>
+          <w:rFonts w:cs="Arial"/>
+          <w:i w:val="0"/>
+        </w:rPr>
+      </w:pPr>
+      <w:r>
+        <w:rPr>
+          <w:rFonts w:cs="Arial"/>
+          <w:i w:val="0"/>
+        </w:rPr>
+        <w:t>Profile Management:</w:t>
+      </w:r>
+    </w:p>
+    <w:p>
+      <w:pPr>
+        <w:pStyle w:val="level3text"/>
+        <w:ind w:left="1354" w:firstLine="0"/>
+        <w:rPr>
+          <w:rFonts w:cs="Arial"/>
+          <w:i w:val="0"/>
+        </w:rPr>
+      </w:pPr>
+    </w:p>
+    <w:p>
+      <w:pPr>
+        <w:pStyle w:val="level3text"/>
+        <w:numPr>
+          <w:ilvl w:val="0"/>
+          <w:numId w:val="7"/>
+        </w:numPr>
+        <w:rPr>
+          <w:rFonts w:cs="Arial"/>
+          <w:i w:val="0"/>
+        </w:rPr>
+      </w:pPr>
+      <w:r>
+        <w:rPr>
+          <w:rFonts w:cs="Arial"/>
+          <w:i w:val="0"/>
+        </w:rPr>
+        <w:t>Messages / Notifications:</w:t>
+      </w:r>
+    </w:p>
+    <w:p>
+      <w:pPr>
+        <w:pStyle w:val="level3text"/>
+        <w:ind w:left="1354" w:firstLine="0"/>
+        <w:rPr>
+          <w:rFonts w:cs="Arial"/>
+          <w:i w:val="0"/>
+        </w:rPr>
+      </w:pPr>
+    </w:p>
+    <w:p>
+      <w:pPr>
+        <w:pStyle w:val="level3text"/>
+        <w:numPr>
+          <w:ilvl w:val="0"/>
+          <w:numId w:val="7"/>
+        </w:numPr>
+        <w:rPr>
+          <w:rFonts w:cs="Arial"/>
+          <w:i w:val="0"/>
+        </w:rPr>
+      </w:pPr>
+      <w:r>
+        <w:rPr>
+          <w:rFonts w:cs="Arial"/>
+          <w:i w:val="0"/>
+        </w:rPr>
+        <w:t>Appointments</w:t>
+      </w:r>
+    </w:p>
+    <w:p>
+      <w:pPr>
+        <w:pStyle w:val="ListParagraph"/>
+        <w:rPr>
+          <w:rFonts w:cs="Arial"/>
+          <w:i/>
+        </w:rPr>
+      </w:pPr>
+    </w:p>
+    <w:p>
+      <w:pPr>
+        <w:pStyle w:val="level3text"/>
+        <w:spacing w:line="360" w:lineRule="auto"/>
+        <w:ind w:left="2156"/>
+        <w:rPr>
+          <w:rFonts w:cs="Arial"/>
+          <w:i w:val="0"/>
+        </w:rPr>
+      </w:pPr>
+      <w:r>
+        <w:rPr>
+          <w:rFonts w:cs="Arial"/>
+          <w:i w:val="0"/>
+        </w:rPr>
+        <w:t>Open: The new appointments which were newly created and not yet approved.</w:t>
+      </w:r>
+    </w:p>
+    <w:p>
+      <w:pPr>
+        <w:pStyle w:val="level3text"/>
+        <w:spacing w:line="360" w:lineRule="auto"/>
+        <w:ind w:left="2156"/>
+        <w:rPr>
+          <w:rFonts w:cs="Arial"/>
+          <w:i w:val="0"/>
+        </w:rPr>
+      </w:pPr>
+      <w:r>
+        <w:rPr>
+          <w:rFonts w:cs="Arial"/>
+          <w:i w:val="0"/>
+        </w:rPr>
+        <w:t>Waiting for Approval: The appointments approved by the doctor and waiting for patients confirmation in case of any changes in the planned schedule</w:t>
+      </w:r>
+    </w:p>
+    <w:p>
+      <w:pPr>
+        <w:pStyle w:val="level3text"/>
+        <w:spacing w:line="360" w:lineRule="auto"/>
+        <w:ind w:left="2156"/>
+        <w:rPr>
+          <w:rFonts w:cs="Arial"/>
+          <w:i w:val="0"/>
+        </w:rPr>
+      </w:pPr>
+      <w:r>
+        <w:rPr>
+          <w:rFonts w:cs="Arial"/>
+          <w:i w:val="0"/>
+        </w:rPr>
+        <w:t>Approved</w:t>
+      </w:r>
+      <w:r>
+        <w:rPr>
+          <w:rFonts w:cs="Arial"/>
+          <w:i w:val="0"/>
+        </w:rPr>
+        <w:t>: The appointments that were approved by both will be here.</w:t>
+      </w:r>
+    </w:p>
+    <w:p>
+      <w:pPr>
+        <w:pStyle w:val="level3text"/>
+        <w:spacing w:line="360" w:lineRule="auto"/>
+        <w:ind w:left="2156"/>
+        <w:rPr>
+          <w:rFonts w:cs="Arial"/>
+          <w:i w:val="0"/>
+        </w:rPr>
+      </w:pPr>
+      <w:r>
+        <w:rPr>
+          <w:rFonts w:cs="Arial"/>
+          <w:i w:val="0"/>
+        </w:rPr>
+        <w:t>Overdue</w:t>
+      </w:r>
+      <w:r>
+        <w:rPr>
+          <w:rFonts w:cs="Arial"/>
+          <w:i w:val="0"/>
+        </w:rPr>
+        <w:t>: The appointments that were missed will be in over due</w:t>
+      </w:r>
+    </w:p>
+    <w:p>
+      <w:pPr>
+        <w:pStyle w:val="level3text"/>
+        <w:spacing w:line="360" w:lineRule="auto"/>
+        <w:ind w:left="2156"/>
+        <w:rPr>
+          <w:rFonts w:cs="Arial"/>
+          <w:i w:val="0"/>
+        </w:rPr>
+      </w:pPr>
+      <w:r>
+        <w:rPr>
+          <w:rFonts w:cs="Arial"/>
+          <w:i w:val="0"/>
+        </w:rPr>
+        <w:t>Cancelled</w:t>
+      </w:r>
+      <w:r>
+        <w:rPr>
+          <w:rFonts w:cs="Arial"/>
+          <w:i w:val="0"/>
+        </w:rPr>
+        <w:t>: The appointments cancelled by either doctor or patient.</w:t>
+      </w:r>
+    </w:p>
+    <w:p>
+      <w:pPr>
+        <w:pStyle w:val="level3text"/>
+        <w:spacing w:line="360" w:lineRule="auto"/>
+        <w:ind w:left="2156"/>
+        <w:rPr>
+          <w:rFonts w:cs="Arial"/>
+          <w:i w:val="0"/>
+        </w:rPr>
+      </w:pPr>
+      <w:r>
+        <w:rPr>
+          <w:rFonts w:cs="Arial"/>
+          <w:i w:val="0"/>
+        </w:rPr>
+        <w:t>Archived</w:t>
+      </w:r>
+      <w:r>
+        <w:rPr>
+          <w:rFonts w:cs="Arial"/>
+          <w:i w:val="0"/>
+        </w:rPr>
+        <w:t>: Completed appointments will be in archived appointments.</w:t>
+      </w:r>
+    </w:p>
+    <w:p>
+      <w:pPr>
+        <w:pStyle w:val="ListParagraph"/>
+        <w:spacing w:line="360" w:lineRule="auto"/>
+        <w:rPr>
+          <w:rFonts w:cs="Arial"/>
+          <w:i/>
+        </w:rPr>
+      </w:pPr>
+    </w:p>
+    <w:p>
+      <w:pPr>
+        <w:pStyle w:val="level3text"/>
+        <w:numPr>
+          <w:ilvl w:val="0"/>
+          <w:numId w:val="7"/>
+        </w:numPr>
+        <w:rPr>
+          <w:rFonts w:cs="Arial"/>
+          <w:i w:val="0"/>
+        </w:rPr>
+      </w:pPr>
+      <w:r>
+        <w:rPr>
+          <w:rFonts w:cs="Arial"/>
+          <w:i w:val="0"/>
+        </w:rPr>
+        <w:t>Text Consultation:</w:t>
+      </w:r>
+      <w:r>
+        <w:rPr>
+          <w:rFonts w:cs="Arial"/>
+          <w:i w:val="0"/>
+        </w:rPr>
+        <w:t xml:space="preserve"> </w:t>
+      </w:r>
+    </w:p>
+    <w:p>
+      <w:pPr>
+        <w:pStyle w:val="level3text"/>
+        <w:ind w:left="1354" w:firstLine="0"/>
+        <w:rPr>
+          <w:rFonts w:cs="Arial"/>
+          <w:i w:val="0"/>
+        </w:rPr>
+      </w:pPr>
+      <w:r>
+        <w:rPr>
+          <w:rFonts w:cs="Arial"/>
+          <w:i w:val="0"/>
+        </w:rPr>
+        <w:t xml:space="preserve">The </w:t>
+      </w:r>
+      <w:r>
+        <w:rPr>
+          <w:rFonts w:cs="Arial"/>
+          <w:i w:val="0"/>
+        </w:rPr>
+        <w:t xml:space="preserve"># of </w:t>
+      </w:r>
+      <w:r>
+        <w:rPr>
+          <w:rFonts w:cs="Arial"/>
+          <w:i w:val="0"/>
+        </w:rPr>
+        <w:t>requests for text consultation will appear here.</w:t>
+      </w:r>
+      <w:r>
+        <w:rPr>
+          <w:rFonts w:cs="Arial"/>
+          <w:i w:val="0"/>
+        </w:rPr>
+        <w:t xml:space="preserve"> (To be refined)</w:t>
+      </w:r>
+    </w:p>
+    <w:p>
+      <w:pPr>
+        <w:pStyle w:val="level3text"/>
+        <w:ind w:left="1354" w:firstLine="0"/>
+        <w:rPr>
+          <w:rFonts w:cs="Arial"/>
+          <w:i w:val="0"/>
+        </w:rPr>
+      </w:pPr>
+    </w:p>
+    <w:p>
+      <w:pPr>
+        <w:pStyle w:val="level3text"/>
+        <w:numPr>
+          <w:ilvl w:val="0"/>
+          <w:numId w:val="7"/>
+        </w:numPr>
+        <w:rPr>
+          <w:rFonts w:cs="Arial"/>
+          <w:i w:val="0"/>
+        </w:rPr>
+      </w:pPr>
+      <w:r>
+        <w:rPr>
+          <w:rFonts w:cs="Arial"/>
+          <w:i w:val="0"/>
+        </w:rPr>
+        <w:t>Voice Consultation:</w:t>
+      </w:r>
+    </w:p>
+    <w:p>
+      <w:pPr>
+        <w:pStyle w:val="level3text"/>
+        <w:ind w:left="1354" w:firstLine="0"/>
+        <w:rPr>
+          <w:rFonts w:cs="Arial"/>
+          <w:i w:val="0"/>
+        </w:rPr>
+      </w:pPr>
+      <w:r>
+        <w:rPr>
+          <w:rFonts w:cs="Arial"/>
+          <w:i w:val="0"/>
+        </w:rPr>
+        <w:t xml:space="preserve">The </w:t>
+      </w:r>
+      <w:r>
+        <w:rPr>
+          <w:rFonts w:cs="Arial"/>
+          <w:i w:val="0"/>
+        </w:rPr>
+        <w:t xml:space="preserve"># of </w:t>
+      </w:r>
+      <w:r>
+        <w:rPr>
+          <w:rFonts w:cs="Arial"/>
+          <w:i w:val="0"/>
+        </w:rPr>
+        <w:t>requests for voice consultations will appear here.</w:t>
+      </w:r>
+      <w:r>
+        <w:rPr>
+          <w:rFonts w:cs="Arial"/>
+          <w:i w:val="0"/>
+        </w:rPr>
+        <w:t xml:space="preserve"> (To be refined)</w:t>
+      </w:r>
+    </w:p>
+    <w:p>
+      <w:pPr>
+        <w:pStyle w:val="level3text"/>
+        <w:ind w:left="0" w:firstLine="0"/>
+        <w:rPr>
+          <w:rFonts w:cs="Arial"/>
+          <w:i w:val="0"/>
+        </w:rPr>
+      </w:pPr>
+    </w:p>
+    <w:p>
+      <w:pPr>
+        <w:pStyle w:val="level3text"/>
+        <w:numPr>
+          <w:ilvl w:val="0"/>
+          <w:numId w:val="7"/>
+        </w:numPr>
+        <w:rPr>
+          <w:rFonts w:cs="Arial"/>
+          <w:i w:val="0"/>
+        </w:rPr>
+      </w:pPr>
+      <w:r>
+        <w:rPr>
+          <w:rFonts w:cs="Arial"/>
+          <w:i w:val="0"/>
+        </w:rPr>
+        <w:t>Video Consultation:</w:t>
+      </w:r>
+    </w:p>
+    <w:p>
+      <w:pPr>
+        <w:pStyle w:val="level3text"/>
+        <w:ind w:left="1354" w:firstLine="0"/>
+        <w:rPr>
+          <w:rFonts w:cs="Arial"/>
+          <w:i w:val="0"/>
+        </w:rPr>
+      </w:pPr>
+    </w:p>
+    <w:p>
+      <w:pPr>
+        <w:pStyle w:val="level3text"/>
+        <w:numPr>
+          <w:ilvl w:val="0"/>
+          <w:numId w:val="7"/>
+        </w:numPr>
+        <w:rPr>
+          <w:rFonts w:cs="Arial"/>
+          <w:i w:val="0"/>
+        </w:rPr>
+      </w:pPr>
+      <w:r>
+        <w:rPr>
+          <w:rFonts w:cs="Arial"/>
+          <w:i w:val="0"/>
+        </w:rPr>
+        <w:t>Sharing Medical Reports:</w:t>
+      </w:r>
+    </w:p>
+    <w:p>
+      <w:pPr>
+        <w:pStyle w:val="ListParagraph"/>
+        <w:rPr>
+          <w:rFonts w:cs="Arial"/>
+          <w:i/>
+        </w:rPr>
+      </w:pPr>
+    </w:p>
+    <w:p>
+      <w:pPr>
+        <w:pStyle w:val="level3text"/>
+        <w:numPr>
+          <w:ilvl w:val="0"/>
+          <w:numId w:val="7"/>
+        </w:numPr>
+        <w:rPr>
+          <w:rFonts w:cs="Arial"/>
+          <w:i w:val="0"/>
+        </w:rPr>
+      </w:pPr>
+      <w:r>
+        <w:rPr>
+          <w:rFonts w:cs="Arial"/>
+          <w:i w:val="0"/>
+        </w:rPr>
+        <w:t>Medical Prescription</w:t>
+      </w:r>
+      <w:r>
+        <w:rPr>
+          <w:rFonts w:cs="Arial"/>
+          <w:i w:val="0"/>
+        </w:rPr>
+        <w:t>:</w:t>
+      </w:r>
+    </w:p>
+    <w:p>
+      <w:pPr>
+        <w:pStyle w:val="ListParagraph"/>
+        <w:rPr>
+          <w:rFonts w:cs="Arial"/>
+          <w:i/>
+        </w:rPr>
+      </w:pPr>
+    </w:p>
+    <w:p>
+      <w:pPr>
+        <w:pStyle w:val="level3text"/>
+        <w:numPr>
+          <w:ilvl w:val="0"/>
+          <w:numId w:val="7"/>
+        </w:numPr>
+        <w:rPr>
+          <w:rFonts w:cs="Arial"/>
+          <w:i w:val="0"/>
+        </w:rPr>
+      </w:pPr>
+      <w:r>
+        <w:rPr>
+          <w:rFonts w:cs="Arial"/>
+          <w:i w:val="0"/>
+        </w:rPr>
+        <w:t xml:space="preserve">My </w:t>
+      </w:r>
+      <w:r>
+        <w:rPr>
+          <w:rFonts w:cs="Arial"/>
+          <w:i w:val="0"/>
+        </w:rPr>
+        <w:t>Cabinet</w:t>
+      </w:r>
+    </w:p>
+    <w:p>
+      <w:pPr>
+        <w:pStyle w:val="ListParagraph"/>
+        <w:rPr>
+          <w:rFonts w:cs="Arial"/>
+          <w:i/>
+        </w:rPr>
+      </w:pPr>
+    </w:p>
+    <w:p>
+      <w:pPr>
+        <w:pStyle w:val="level3text"/>
+        <w:numPr>
+          <w:ilvl w:val="0"/>
+          <w:numId w:val="7"/>
+        </w:numPr>
+        <w:rPr>
+          <w:rFonts w:cs="Arial"/>
+          <w:i w:val="0"/>
+        </w:rPr>
+      </w:pPr>
+      <w:r>
+        <w:rPr>
+          <w:rFonts w:cs="Arial"/>
+          <w:i w:val="0"/>
+        </w:rPr>
+        <w:t>My Hospital</w:t>
+      </w:r>
+    </w:p>
+    <w:p>
+      <w:pPr>
+        <w:pStyle w:val="ListParagraph"/>
+        <w:rPr>
+          <w:rFonts w:cs="Arial"/>
+          <w:i/>
+        </w:rPr>
+      </w:pPr>
+    </w:p>
+    <w:p>
+      <w:pPr>
+        <w:pStyle w:val="level3text"/>
+        <w:numPr>
+          <w:ilvl w:val="0"/>
+          <w:numId w:val="7"/>
+        </w:numPr>
+        <w:rPr>
+          <w:rFonts w:cs="Arial"/>
+          <w:i w:val="0"/>
+        </w:rPr>
+      </w:pPr>
+      <w:r>
+        <w:rPr>
+          <w:rFonts w:cs="Arial"/>
+          <w:i w:val="0"/>
+        </w:rPr>
+        <w:t>Patient History</w:t>
+      </w:r>
+    </w:p>
+    <w:p>
+      <w:pPr>
+        <w:pStyle w:val="ListParagraph"/>
+        <w:rPr>
+          <w:rFonts w:cs="Arial"/>
+          <w:i/>
+        </w:rPr>
+      </w:pPr>
+    </w:p>
+    <w:p>
+      <w:pPr>
+        <w:pStyle w:val="level3text"/>
+        <w:numPr>
+          <w:ilvl w:val="0"/>
+          <w:numId w:val="7"/>
+        </w:numPr>
+        <w:rPr>
+          <w:rFonts w:cs="Arial"/>
+          <w:i w:val="0"/>
+        </w:rPr>
+      </w:pPr>
+      <w:r>
+        <w:rPr>
+          <w:rFonts w:cs="Arial"/>
+          <w:i w:val="0"/>
+        </w:rPr>
+        <w:t>Payments</w:t>
+      </w:r>
+    </w:p>
+    <w:p>
+      <w:pPr>
+        <w:pStyle w:val="ListParagraph"/>
+        <w:rPr>
+          <w:rFonts w:cs="Arial"/>
+          <w:i/>
+        </w:rPr>
+      </w:pPr>
+    </w:p>
+    <w:p>
+      <w:pPr>
+        <w:pStyle w:val="level3text"/>
+        <w:numPr>
+          <w:ilvl w:val="0"/>
+          <w:numId w:val="7"/>
+        </w:numPr>
+        <w:rPr>
+          <w:rFonts w:cs="Arial"/>
+          <w:i w:val="0"/>
+        </w:rPr>
+      </w:pPr>
+      <w:r>
+        <w:rPr>
+          <w:rFonts w:cs="Arial"/>
+          <w:i w:val="0"/>
+        </w:rPr>
+        <w:t>Settings</w:t>
+      </w:r>
+      <w:r>
+        <w:rPr>
+          <w:rFonts w:cs="Arial"/>
+          <w:i w:val="0"/>
+        </w:rPr>
+        <w:t>:</w:t>
+      </w:r>
+    </w:p>
+    <w:p>
+      <w:pPr>
+        <w:pStyle w:val="ListParagraph"/>
+        <w:rPr>
+          <w:rFonts w:cs="Arial"/>
+          <w:i/>
+        </w:rPr>
+      </w:pPr>
+    </w:p>
+    <w:p>
+      <w:pPr>
+        <w:pStyle w:val="level3text"/>
+        <w:ind w:left="2160" w:firstLine="0"/>
+        <w:rPr>
+          <w:rFonts w:cs="Arial"/>
+          <w:i w:val="0"/>
+        </w:rPr>
+      </w:pPr>
+      <w:r>
+        <w:rPr>
+          <w:rFonts w:cs="Arial"/>
+          <w:i w:val="0"/>
+        </w:rPr>
+        <w:t>Account details, availability, Time zone etc.</w:t>
+      </w:r>
+    </w:p>
+    <w:p>
+      <w:pPr>
+        <w:pStyle w:val="level3text"/>
+        <w:ind w:left="0" w:firstLine="0"/>
+        <w:rPr>
+          <w:rFonts w:cs="Arial"/>
+          <w:i w:val="0"/>
+        </w:rPr>
+      </w:pPr>
+    </w:p>
+    <w:p>
+      <w:pPr>
+        <w:pStyle w:val="ListParagraph"/>
+        <w:rPr>
+          <w:rFonts w:cs="Arial"/>
+          <w:i/>
+        </w:rPr>
+      </w:pPr>
+    </w:p>
+    <w:p>
+      <w:pPr>
+        <w:pStyle w:val="level3text"/>
+        <w:rPr>
+          <w:rFonts w:cs="Arial"/>
+          <w:i w:val="0"/>
+        </w:rPr>
+      </w:pPr>
+    </w:p>
+    <w:p>
+      <w:pPr>
+        <w:pStyle w:val="level3text"/>
+        <w:numPr>
+          <w:ilvl w:val="12"/>
+          <w:numId w:val="0"/>
+        </w:numPr>
+        <w:ind w:left="1350" w:hanging="716"/>
+      </w:pPr>
+      <w:r>
+        <w:t>&lt;Each requirement should be uniquely identified with a sequence number or a meaningful tag of some kind.&gt;</w:t>
+      </w:r>
+    </w:p>
+    <w:p>
+      <w:pPr>
+        <w:pStyle w:val="level3text"/>
+        <w:numPr>
+          <w:ilvl w:val="12"/>
+          <w:numId w:val="0"/>
+        </w:numPr>
+        <w:ind w:left="1350" w:hanging="716"/>
+        <w:rPr>
+          <w:rFonts w:ascii="Times New Roman" w:hAnsi="Times New Roman"/>
+        </w:rPr>
+      </w:pPr>
+    </w:p>
+    <w:p>
+      <w:pPr>
+        <w:pStyle w:val="requirement"/>
+        <w:numPr>
+          <w:ilvl w:val="0"/>
+          <w:numId w:val="4"/>
+        </w:numPr>
+      </w:pPr>
+      <w:r>
+        <w:t>System shall allow to create new product with all the related details for the products and store in database</w:t>
+      </w:r>
+    </w:p>
+    <w:p>
+      <w:pPr>
+        <w:pStyle w:val="requirement"/>
+        <w:numPr>
+          <w:ilvl w:val="0"/>
+          <w:numId w:val="4"/>
+        </w:numPr>
+      </w:pPr>
+      <w:r>
+        <w:t>System shall allow to upload the collection of products though defined excel file (Bulk insertion through import from Excel file)</w:t>
+      </w:r>
+    </w:p>
+    <w:p>
+      <w:pPr>
+        <w:pStyle w:val="requirement"/>
+        <w:numPr>
+          <w:ilvl w:val="0"/>
+          <w:numId w:val="4"/>
+        </w:numPr>
+      </w:pPr>
+      <w:r>
+        <w:t>System shall allow to create categories of the products</w:t>
+      </w:r>
+    </w:p>
+    <w:p>
+      <w:pPr>
+        <w:pStyle w:val="requirement"/>
+        <w:numPr>
+          <w:ilvl w:val="0"/>
+          <w:numId w:val="4"/>
+        </w:numPr>
+      </w:pPr>
+      <w:r>
+        <w:t>System shall allow to delete a single product based on product ID</w:t>
+      </w:r>
+    </w:p>
+    <w:p>
+      <w:pPr>
+        <w:pStyle w:val="requirement"/>
+        <w:numPr>
+          <w:ilvl w:val="0"/>
+          <w:numId w:val="4"/>
+        </w:numPr>
+      </w:pPr>
+      <w:r>
+        <w:t>System shall allow to delete a particular category using category ID</w:t>
+      </w:r>
+    </w:p>
+    <w:p>
+      <w:pPr>
+        <w:pStyle w:val="requirement"/>
+        <w:numPr>
+          <w:ilvl w:val="0"/>
+          <w:numId w:val="4"/>
+        </w:numPr>
+      </w:pPr>
+      <w:r>
+        <w:t>The system shall display all the products available in particular category.</w:t>
+      </w:r>
+    </w:p>
+    <w:p>
+      <w:pPr>
+        <w:pStyle w:val="requirement"/>
+        <w:numPr>
+          <w:ilvl w:val="0"/>
+          <w:numId w:val="4"/>
+        </w:numPr>
+      </w:pPr>
+      <w:r>
+        <w:t>The system shall display the list of categories available</w:t>
+      </w:r>
+    </w:p>
+    <w:p>
+      <w:pPr>
+        <w:pStyle w:val="requirement"/>
+        <w:numPr>
+          <w:ilvl w:val="0"/>
+          <w:numId w:val="4"/>
+        </w:numPr>
+      </w:pPr>
+      <w:r>
+        <w:t>The systems shall display detailed information of the selected products</w:t>
+      </w:r>
+    </w:p>
+    <w:p>
+      <w:pPr>
+        <w:pStyle w:val="requirement"/>
+        <w:numPr>
+          <w:ilvl w:val="0"/>
+          <w:numId w:val="4"/>
+        </w:numPr>
+      </w:pPr>
+      <w:r>
+        <w:t>The system shall provide search facility to the user</w:t>
+      </w:r>
+    </w:p>
+    <w:p>
+      <w:pPr>
+        <w:pStyle w:val="requirement"/>
+        <w:numPr>
+          <w:ilvl w:val="0"/>
+          <w:numId w:val="4"/>
+        </w:numPr>
+      </w:pPr>
+      <w:r>
+        <w:t>The system shall display all the matching products based on the search</w:t>
+      </w:r>
+    </w:p>
+    <w:p>
+      <w:pPr>
+        <w:pStyle w:val="requirement"/>
+        <w:numPr>
+          <w:ilvl w:val="0"/>
+          <w:numId w:val="4"/>
+        </w:numPr>
+      </w:pPr>
+      <w:r>
+        <w:t>The system shall display only 10 matching products on the screen</w:t>
+      </w:r>
+    </w:p>
+    <w:p>
+      <w:pPr>
+        <w:pStyle w:val="requirement"/>
+        <w:numPr>
+          <w:ilvl w:val="0"/>
+          <w:numId w:val="4"/>
+        </w:numPr>
+      </w:pPr>
+      <w:r>
+        <w:t>The system shall provide browsing options to see the product details</w:t>
+      </w:r>
+    </w:p>
+    <w:p>
+      <w:pPr>
+        <w:pStyle w:val="requirement"/>
+        <w:numPr>
+          <w:ilvl w:val="0"/>
+          <w:numId w:val="4"/>
+        </w:numPr>
+      </w:pPr>
+      <w:r>
+        <w:t>The system shall notify the user when no matching product is found on the search</w:t>
+      </w:r>
+    </w:p>
+    <w:p>
+      <w:pPr>
+        <w:pStyle w:val="requirement"/>
+        <w:numPr>
+          <w:ilvl w:val="0"/>
+          <w:numId w:val="4"/>
+        </w:numPr>
+      </w:pPr>
+      <w:r>
+        <w:t>When no matching found, the system should send notification to the user when the product is available</w:t>
+      </w:r>
+    </w:p>
+    <w:p>
+      <w:pPr>
+        <w:pStyle w:val="requirement"/>
+        <w:numPr>
+          <w:ilvl w:val="0"/>
+          <w:numId w:val="4"/>
+        </w:numPr>
+      </w:pPr>
+      <w:r>
+        <w:t>The system should display the quantity of products available.</w:t>
+      </w:r>
+    </w:p>
+    <w:p>
+      <w:pPr>
+        <w:pStyle w:val="requirement"/>
+        <w:numPr>
+          <w:ilvl w:val="0"/>
+          <w:numId w:val="4"/>
+        </w:numPr>
+      </w:pPr>
+      <w:r>
+        <w:t>The system should notify the admin/ employee when the quantity is going out of stock (reaching configured threshold)</w:t>
+      </w:r>
+    </w:p>
+    <w:p>
+      <w:pPr>
+        <w:pStyle w:val="requirement"/>
+        <w:numPr>
+          <w:ilvl w:val="0"/>
+          <w:numId w:val="4"/>
+        </w:numPr>
+      </w:pPr>
+    </w:p>
+    <w:p/>
+    <w:p/>
+    <w:p>
+      <w:pPr>
+        <w:pStyle w:val="Heading2"/>
+      </w:pPr>
+      <w:r>
+        <w:t>Patient Module</w:t>
+      </w:r>
+    </w:p>
+    <w:p>
+      <w:pPr>
+        <w:pStyle w:val="Heading3"/>
+      </w:pPr>
+      <w:r>
+        <w:t>Description and Priority</w:t>
+      </w:r>
+    </w:p>
+    <w:p>
+      <w:pPr>
+        <w:pStyle w:val="level3text"/>
+        <w:numPr>
+          <w:ilvl w:val="12"/>
+          <w:numId w:val="0"/>
+        </w:numPr>
+        <w:ind w:left="1350" w:hanging="716"/>
+      </w:pPr>
+      <w:r>
+        <w:lastRenderedPageBreak/>
+        <w:t>&lt;Provide a short description of the feature and indicate whether it is of High, Medium, or Low priority. You could also include specific priority component ratings, such as benefit, penalty, cost, and risk (each rated on a relative scale from a low of 1 to a high of 9).&gt;</w:t>
+      </w:r>
+    </w:p>
+    <w:p>
+      <w:pPr>
+        <w:pStyle w:val="Heading3"/>
+      </w:pPr>
+      <w:r>
+        <w:t>Stimulus/Response Sequences</w:t>
+      </w:r>
+    </w:p>
+    <w:p>
+      <w:pPr>
+        <w:pStyle w:val="level3text"/>
+        <w:numPr>
+          <w:ilvl w:val="12"/>
+          <w:numId w:val="0"/>
+        </w:numPr>
+        <w:ind w:left="1350" w:hanging="716"/>
+      </w:pPr>
+      <w:r>
+        <w:t>&lt;List the sequences of user actions and system responses that stimulate the behavior defined for this feature. These will correspond to the dialog elements associated with use cases.&gt;</w:t>
+      </w:r>
+    </w:p>
+    <w:p>
+      <w:pPr>
+        <w:pStyle w:val="Heading3"/>
+      </w:pPr>
+      <w:r>
+        <w:t>Functional Requirements</w:t>
+      </w:r>
+    </w:p>
+    <w:p>
+      <w:pPr>
+        <w:pStyle w:val="level3text"/>
+        <w:numPr>
+          <w:ilvl w:val="12"/>
+          <w:numId w:val="0"/>
+        </w:numPr>
+        <w:ind w:left="1350" w:hanging="716"/>
+        <w:rPr>
+          <w:rFonts w:ascii="Times New Roman" w:hAnsi="Times New Roman"/>
+        </w:rPr>
+      </w:pPr>
+      <w:r>
+        <w:t>&lt;Itemize the detailed functional requirements associated with this feature. These are the software capabilities that must be present in order for the user to carry out the services provided by the feature, or to execute the use case. Include how the product should respond to anticipated error conditions or invalid inputs. Requirements should be concise, complete, unambiguous, verifiable, and necessary. Use “TBD” as a placeholder to indicate when necessary information is not yet available.&gt;</w:t>
+      </w:r>
+    </w:p>
+    <w:p>
+      <w:pPr>
+        <w:pStyle w:val="level3text"/>
+        <w:numPr>
+          <w:ilvl w:val="12"/>
+          <w:numId w:val="0"/>
+        </w:numPr>
+        <w:ind w:left="1350" w:hanging="716"/>
+      </w:pPr>
+    </w:p>
+    <w:p>
+      <w:pPr>
+        <w:pStyle w:val="level3text"/>
+        <w:numPr>
+          <w:ilvl w:val="12"/>
+          <w:numId w:val="0"/>
+        </w:numPr>
+        <w:ind w:left="1350" w:hanging="716"/>
+      </w:pPr>
+      <w:r>
+        <w:t>&lt;Each requirement should be uniquely identified with a sequence number or a meaningful tag of some kind.&gt;</w:t>
+      </w:r>
+    </w:p>
+    <w:p>
+      <w:pPr>
+        <w:pStyle w:val="level3text"/>
+        <w:numPr>
+          <w:ilvl w:val="12"/>
+          <w:numId w:val="0"/>
+        </w:numPr>
+        <w:ind w:left="1350" w:hanging="716"/>
+        <w:rPr>
+          <w:rFonts w:ascii="Times New Roman" w:hAnsi="Times New Roman"/>
+        </w:rPr>
+      </w:pPr>
+    </w:p>
+    <w:p>
+      <w:pPr>
+        <w:pStyle w:val="requirement"/>
+        <w:numPr>
+          <w:ilvl w:val="0"/>
+          <w:numId w:val="4"/>
+        </w:numPr>
+      </w:pPr>
+      <w:r>
+        <w:t>System shall allow to create new product with all the related details for the products and store in database</w:t>
+      </w:r>
+    </w:p>
+    <w:p>
+      <w:pPr>
+        <w:pStyle w:val="requirement"/>
+        <w:numPr>
+          <w:ilvl w:val="0"/>
+          <w:numId w:val="4"/>
+        </w:numPr>
+      </w:pPr>
+      <w:r>
+        <w:t>System shall allow to upload the collection of products though defined excel file (Bulk insertion through import from Excel file)</w:t>
+      </w:r>
+    </w:p>
+    <w:p>
+      <w:pPr>
+        <w:pStyle w:val="requirement"/>
+        <w:numPr>
+          <w:ilvl w:val="0"/>
+          <w:numId w:val="4"/>
+        </w:numPr>
+      </w:pPr>
+      <w:r>
+        <w:t>System shall allow to create categories of the products</w:t>
+      </w:r>
+    </w:p>
+    <w:p>
+      <w:pPr>
+        <w:pStyle w:val="requirement"/>
+        <w:numPr>
+          <w:ilvl w:val="0"/>
+          <w:numId w:val="4"/>
+        </w:numPr>
+      </w:pPr>
+      <w:r>
+        <w:t>System shall allow to delete a single product based on product ID</w:t>
+      </w:r>
+    </w:p>
+    <w:p>
+      <w:pPr>
+        <w:pStyle w:val="requirement"/>
+        <w:numPr>
+          <w:ilvl w:val="0"/>
+          <w:numId w:val="4"/>
+        </w:numPr>
+      </w:pPr>
+      <w:r>
+        <w:t>System shall allow to delete a particular category using category ID</w:t>
+      </w:r>
+    </w:p>
+    <w:p>
+      <w:pPr>
+        <w:pStyle w:val="requirement"/>
+        <w:numPr>
+          <w:ilvl w:val="0"/>
+          <w:numId w:val="4"/>
+        </w:numPr>
+      </w:pPr>
+      <w:r>
+        <w:t>The system shall display all the products available in particular category.</w:t>
+      </w:r>
+    </w:p>
+    <w:p>
+      <w:pPr>
+        <w:pStyle w:val="requirement"/>
+        <w:numPr>
+          <w:ilvl w:val="0"/>
+          <w:numId w:val="4"/>
+        </w:numPr>
+      </w:pPr>
+      <w:r>
+        <w:t>The system shall display the list of categories available</w:t>
+      </w:r>
+    </w:p>
+    <w:p>
+      <w:pPr>
+        <w:pStyle w:val="requirement"/>
+        <w:numPr>
+          <w:ilvl w:val="0"/>
+          <w:numId w:val="4"/>
+        </w:numPr>
+      </w:pPr>
+      <w:r>
+        <w:t>The systems shall display detailed information of the selected products</w:t>
+      </w:r>
+    </w:p>
+    <w:p>
+      <w:pPr>
+        <w:pStyle w:val="requirement"/>
+        <w:numPr>
+          <w:ilvl w:val="0"/>
+          <w:numId w:val="4"/>
+        </w:numPr>
+      </w:pPr>
+      <w:r>
+        <w:t>The system shall provide search facility to the user</w:t>
+      </w:r>
+    </w:p>
+    <w:p>
+      <w:pPr>
+        <w:pStyle w:val="requirement"/>
+        <w:numPr>
+          <w:ilvl w:val="0"/>
+          <w:numId w:val="4"/>
+        </w:numPr>
+      </w:pPr>
+      <w:r>
+        <w:t>The system shall display all the matching products based on the search</w:t>
+      </w:r>
+    </w:p>
+    <w:p>
+      <w:pPr>
+        <w:pStyle w:val="requirement"/>
+        <w:numPr>
+          <w:ilvl w:val="0"/>
+          <w:numId w:val="4"/>
+        </w:numPr>
+      </w:pPr>
+      <w:r>
+        <w:t>The system shall display only 10 matching products on the screen</w:t>
+      </w:r>
+    </w:p>
+    <w:p>
+      <w:pPr>
+        <w:pStyle w:val="requirement"/>
+        <w:numPr>
+          <w:ilvl w:val="0"/>
+          <w:numId w:val="4"/>
+        </w:numPr>
+      </w:pPr>
+      <w:r>
+        <w:t>The system shall provide browsing options to see the product details</w:t>
+      </w:r>
+    </w:p>
+    <w:p>
+      <w:pPr>
+        <w:pStyle w:val="requirement"/>
+        <w:numPr>
+          <w:ilvl w:val="0"/>
+          <w:numId w:val="4"/>
+        </w:numPr>
+      </w:pPr>
+      <w:r>
+        <w:t>The system shall notify the user when no matching product is found on the search</w:t>
+      </w:r>
+    </w:p>
+    <w:p>
+      <w:pPr>
+        <w:pStyle w:val="requirement"/>
+        <w:numPr>
+          <w:ilvl w:val="0"/>
+          <w:numId w:val="4"/>
+        </w:numPr>
+      </w:pPr>
+      <w:r>
+        <w:t>When no matching found, the system should send notification to the user when the product is available</w:t>
+      </w:r>
+    </w:p>
+    <w:p>
+      <w:pPr>
+        <w:pStyle w:val="requirement"/>
+        <w:numPr>
+          <w:ilvl w:val="0"/>
+          <w:numId w:val="4"/>
+        </w:numPr>
+      </w:pPr>
+      <w:r>
+        <w:t>The system should display the quantity of products available.</w:t>
+      </w:r>
+    </w:p>
+    <w:p>
+      <w:pPr>
+        <w:pStyle w:val="requirement"/>
+        <w:numPr>
+          <w:ilvl w:val="0"/>
+          <w:numId w:val="4"/>
+        </w:numPr>
+      </w:pPr>
+      <w:r>
+        <w:t>The system should notify the admin/ employee when the quantity is going out of stock (reaching configured threshold)</w:t>
+      </w:r>
+    </w:p>
+    <w:p>
+      <w:pPr>
+        <w:pStyle w:val="requirement"/>
+        <w:numPr>
+          <w:ilvl w:val="0"/>
+          <w:numId w:val="4"/>
+        </w:numPr>
+      </w:pPr>
+    </w:p>
+    <w:p/>
+    <w:p>
+      <w:pPr>
+        <w:pStyle w:val="Heading2"/>
+      </w:pPr>
+      <w:r>
+        <w:t>Admin Module</w:t>
+      </w:r>
+    </w:p>
+    <w:p>
+      <w:pPr>
+        <w:pStyle w:val="Heading3"/>
+      </w:pPr>
+      <w:r>
+        <w:t>Description and Priority</w:t>
+      </w:r>
+    </w:p>
+    <w:p>
+      <w:pPr>
+        <w:pStyle w:val="level3text"/>
+        <w:numPr>
+          <w:ilvl w:val="12"/>
+          <w:numId w:val="0"/>
+        </w:numPr>
+        <w:ind w:left="1350" w:hanging="716"/>
+      </w:pPr>
+      <w:r>
+        <w:t>&lt;Provide a short description of the feature and indicate whether it is of High, Medium, or Low priority. You could also include specific priority component ratings, such as benefit, penalty, cost, and risk (each rated on a relative scale from a low of 1 to a high of 9).&gt;</w:t>
+      </w:r>
+    </w:p>
+    <w:p>
+      <w:pPr>
+        <w:pStyle w:val="Heading3"/>
+      </w:pPr>
+      <w:r>
+        <w:lastRenderedPageBreak/>
+        <w:t>Stimulus/Response Sequences</w:t>
+      </w:r>
+    </w:p>
+    <w:p>
+      <w:pPr>
+        <w:pStyle w:val="level3text"/>
+        <w:numPr>
+          <w:ilvl w:val="12"/>
+          <w:numId w:val="0"/>
+        </w:numPr>
+        <w:ind w:left="1350" w:hanging="716"/>
+      </w:pPr>
+      <w:r>
+        <w:t>&lt;List the sequences of user actions and system responses that stimulate the behavior defined for this feature. These will correspond to the dialog elements associated with use cases.&gt;</w:t>
+      </w:r>
+    </w:p>
+    <w:p>
+      <w:pPr>
+        <w:pStyle w:val="Heading3"/>
+      </w:pPr>
+      <w:r>
+        <w:t>Functional Requirements</w:t>
+      </w:r>
+    </w:p>
+    <w:p>
+      <w:pPr>
+        <w:pStyle w:val="level3text"/>
+        <w:numPr>
+          <w:ilvl w:val="12"/>
+          <w:numId w:val="0"/>
+        </w:numPr>
+        <w:ind w:left="1350" w:hanging="716"/>
+        <w:rPr>
+          <w:rFonts w:ascii="Times New Roman" w:hAnsi="Times New Roman"/>
+        </w:rPr>
+      </w:pPr>
+      <w:r>
+        <w:t>&lt;Itemize the detailed functional requirements associated with this feature. These are the software capabilities that must be present in order for the user to carry out the services provided by the feature, or to execute the use case. Include how the product should respond to anticipated error conditions or invalid inputs. Requirements should be concise, complete, unambiguous, verifiable, and necessary. Use “TBD” as a placeholder to indicate when necessary information is not yet available.&gt;</w:t>
+      </w:r>
+    </w:p>
+    <w:p>
+      <w:pPr>
+        <w:pStyle w:val="level3text"/>
+        <w:numPr>
+          <w:ilvl w:val="12"/>
+          <w:numId w:val="0"/>
+        </w:numPr>
+        <w:ind w:left="1350" w:hanging="716"/>
+      </w:pPr>
+    </w:p>
+    <w:p>
+      <w:pPr>
+        <w:pStyle w:val="level3text"/>
+        <w:numPr>
+          <w:ilvl w:val="12"/>
+          <w:numId w:val="0"/>
+        </w:numPr>
+        <w:ind w:left="1350" w:hanging="716"/>
+      </w:pPr>
+      <w:r>
+        <w:t>&lt;Each requirement should be uniquely identified with a sequence number or a meaningful tag of some kind.&gt;</w:t>
+      </w:r>
+    </w:p>
+    <w:p>
+      <w:pPr>
+        <w:pStyle w:val="level3text"/>
+        <w:numPr>
+          <w:ilvl w:val="12"/>
+          <w:numId w:val="0"/>
+        </w:numPr>
+        <w:ind w:left="1350" w:hanging="716"/>
+        <w:rPr>
+          <w:rFonts w:ascii="Times New Roman" w:hAnsi="Times New Roman"/>
+        </w:rPr>
+      </w:pPr>
+    </w:p>
+    <w:p>
+      <w:pPr>
+        <w:pStyle w:val="requirement"/>
+        <w:numPr>
+          <w:ilvl w:val="0"/>
+          <w:numId w:val="4"/>
+        </w:numPr>
+      </w:pPr>
+      <w:r>
+        <w:t>System shall allow to create new product with all the related details for the products and store in database</w:t>
+      </w:r>
+    </w:p>
+    <w:p>
+      <w:pPr>
+        <w:pStyle w:val="requirement"/>
+        <w:numPr>
+          <w:ilvl w:val="0"/>
+          <w:numId w:val="4"/>
+        </w:numPr>
+      </w:pPr>
+      <w:r>
+        <w:t>System shall allow to upload the collection of products though defined excel file (Bulk insertion through import from Excel file)</w:t>
+      </w:r>
+    </w:p>
+    <w:p>
+      <w:pPr>
+        <w:pStyle w:val="requirement"/>
+        <w:numPr>
+          <w:ilvl w:val="0"/>
+          <w:numId w:val="4"/>
+        </w:numPr>
+      </w:pPr>
+      <w:r>
+        <w:t>System shall allow to create categories of the products</w:t>
+      </w:r>
+    </w:p>
+    <w:p>
+      <w:pPr>
+        <w:pStyle w:val="requirement"/>
+        <w:numPr>
+          <w:ilvl w:val="0"/>
+          <w:numId w:val="4"/>
+        </w:numPr>
+      </w:pPr>
+      <w:r>
+        <w:t>System shall allow to delete a single product based on product ID</w:t>
+      </w:r>
+    </w:p>
+    <w:p>
+      <w:pPr>
+        <w:pStyle w:val="requirement"/>
+        <w:numPr>
+          <w:ilvl w:val="0"/>
+          <w:numId w:val="4"/>
+        </w:numPr>
+      </w:pPr>
+      <w:r>
+        <w:t>System shall allow to delete a particular category using category ID</w:t>
+      </w:r>
+    </w:p>
+    <w:p>
+      <w:pPr>
+        <w:pStyle w:val="requirement"/>
+        <w:numPr>
+          <w:ilvl w:val="0"/>
+          <w:numId w:val="4"/>
+        </w:numPr>
+      </w:pPr>
+      <w:r>
+        <w:t>The system shall display all the products available in particular category.</w:t>
+      </w:r>
+    </w:p>
+    <w:p>
+      <w:pPr>
+        <w:pStyle w:val="requirement"/>
+        <w:numPr>
+          <w:ilvl w:val="0"/>
+          <w:numId w:val="4"/>
+        </w:numPr>
+      </w:pPr>
+      <w:r>
+        <w:t>The system shall display the list of categories available</w:t>
+      </w:r>
+    </w:p>
+    <w:p>
+      <w:pPr>
+        <w:pStyle w:val="requirement"/>
+        <w:numPr>
+          <w:ilvl w:val="0"/>
+          <w:numId w:val="4"/>
+        </w:numPr>
+      </w:pPr>
+      <w:r>
+        <w:t>The systems shall display detailed information of the selected products</w:t>
+      </w:r>
+    </w:p>
+    <w:p>
+      <w:pPr>
+        <w:pStyle w:val="requirement"/>
+        <w:numPr>
+          <w:ilvl w:val="0"/>
+          <w:numId w:val="4"/>
+        </w:numPr>
+      </w:pPr>
+      <w:r>
+        <w:t>The system shall provide search facility to the user</w:t>
+      </w:r>
+    </w:p>
+    <w:p>
+      <w:pPr>
+        <w:pStyle w:val="requirement"/>
+        <w:numPr>
+          <w:ilvl w:val="0"/>
+          <w:numId w:val="4"/>
+        </w:numPr>
+      </w:pPr>
+      <w:r>
+        <w:t>The system shall display all the matching products based on the search</w:t>
+      </w:r>
+    </w:p>
+    <w:p>
+      <w:pPr>
+        <w:pStyle w:val="requirement"/>
+        <w:numPr>
+          <w:ilvl w:val="0"/>
+          <w:numId w:val="4"/>
+        </w:numPr>
+      </w:pPr>
+      <w:r>
+        <w:t>The system shall display only 10 matching products on the screen</w:t>
+      </w:r>
+    </w:p>
+    <w:p>
+      <w:pPr>
+        <w:pStyle w:val="requirement"/>
+        <w:numPr>
+          <w:ilvl w:val="0"/>
+          <w:numId w:val="4"/>
+        </w:numPr>
+      </w:pPr>
+      <w:r>
+        <w:t>The system shall provide browsing options to see the product details</w:t>
+      </w:r>
+    </w:p>
+    <w:p>
+      <w:pPr>
+        <w:pStyle w:val="requirement"/>
+        <w:numPr>
+          <w:ilvl w:val="0"/>
+          <w:numId w:val="4"/>
+        </w:numPr>
+      </w:pPr>
+      <w:r>
+        <w:t>The system shall notify the user when no matching product is found on the search</w:t>
+      </w:r>
+    </w:p>
+    <w:p>
+      <w:pPr>
+        <w:pStyle w:val="requirement"/>
+        <w:numPr>
+          <w:ilvl w:val="0"/>
+          <w:numId w:val="4"/>
+        </w:numPr>
+      </w:pPr>
+      <w:r>
+        <w:t>When no matching found, the system should send notification to the user when the product is available</w:t>
+      </w:r>
+    </w:p>
+    <w:p>
+      <w:pPr>
+        <w:pStyle w:val="requirement"/>
+        <w:numPr>
+          <w:ilvl w:val="0"/>
+          <w:numId w:val="4"/>
+        </w:numPr>
+      </w:pPr>
+      <w:r>
+        <w:t>The system should display the quantity of products available.</w:t>
+      </w:r>
+    </w:p>
+    <w:p>
+      <w:pPr>
+        <w:pStyle w:val="requirement"/>
+        <w:numPr>
+          <w:ilvl w:val="0"/>
+          <w:numId w:val="4"/>
+        </w:numPr>
+      </w:pPr>
+      <w:r>
+        <w:t>The system should notify the admin/ employee when the quantity is going out of stock (reaching configured threshold)</w:t>
+      </w:r>
+    </w:p>
+    <w:p>
+      <w:pPr>
+        <w:pStyle w:val="requirement"/>
+        <w:numPr>
+          <w:ilvl w:val="0"/>
+          <w:numId w:val="4"/>
+        </w:numPr>
+      </w:pPr>
+    </w:p>
+    <w:p/>
+    <w:p>
+      <w:pPr>
+        <w:pStyle w:val="Heading2"/>
+        <w:numPr>
+          <w:ilvl w:val="0"/>
+          <w:numId w:val="0"/>
+        </w:numPr>
+        <w:ind w:left="272"/>
+      </w:pPr>
+    </w:p>
+    <w:p>
+      <w:pPr>
+        <w:pStyle w:val="Heading2"/>
+      </w:pPr>
+      <w:r>
         <w:t>Inventory</w:t>
       </w:r>
       <w:r>
@@ -8500,6 +10180,7 @@
         <w:ind w:left="1350" w:hanging="716"/>
       </w:pPr>
       <w:r>
+        <w:lastRenderedPageBreak/>
         <w:t>&lt;List the sequences of user actions and system responses that stimulate the behavior defined for this feature. These will correspond to the dialog elements associated with use cases.&gt;</w:t>
       </w:r>
     </w:p>
@@ -8790,7 +10471,6 @@
       <w:bookmarkStart w:id="107" w:name="_Toc26690866"/>
       <w:bookmarkStart w:id="108" w:name="_Toc26690941"/>
       <w:r>
-        <w:lastRenderedPageBreak/>
         <w:t>Order Management</w:t>
       </w:r>
       <w:bookmarkEnd w:id="106"/>
@@ -8854,6 +10534,7 @@
       <w:bookmarkStart w:id="113" w:name="_Toc26690790"/>
       <w:bookmarkStart w:id="114" w:name="_Toc26690869"/>
       <w:r>
+        <w:lastRenderedPageBreak/>
         <w:t>Functional Requirements</w:t>
       </w:r>
       <w:bookmarkEnd w:id="113"/>
@@ -9181,7 +10862,6 @@
         </w:numPr>
       </w:pPr>
       <w:r>
-        <w:lastRenderedPageBreak/>
         <w:t>The system should send email with the payment receipt once the payment is done.</w:t>
       </w:r>
     </w:p>
@@ -9290,6 +10970,7 @@
         </w:numPr>
       </w:pPr>
       <w:r>
+        <w:lastRenderedPageBreak/>
         <w:t>The system shall allow the users for any changes in the order before making the payment.</w:t>
       </w:r>
     </w:p>
@@ -9829,7 +11510,6 @@
       <w:bookmarkStart w:id="140" w:name="_Toc26690798"/>
       <w:bookmarkStart w:id="141" w:name="_Toc26690877"/>
       <w:r>
-        <w:lastRenderedPageBreak/>
         <w:t>Functional Requirements</w:t>
       </w:r>
       <w:bookmarkEnd w:id="140"/>
@@ -9917,6 +11597,7 @@
       <w:bookmarkStart w:id="143" w:name="_Toc26690882"/>
       <w:bookmarkStart w:id="144" w:name="_Toc26690945"/>
       <w:r>
+        <w:lastRenderedPageBreak/>
         <w:t>Payment Integration</w:t>
       </w:r>
       <w:bookmarkEnd w:id="142"/>
@@ -10120,7 +11801,6 @@
         <w:ind w:left="1350" w:hanging="716"/>
       </w:pPr>
       <w:r>
-        <w:lastRenderedPageBreak/>
         <w:t>&lt;List the sequences of user actions and system responses that stimulate the behavior defined for this feature. These will correspond to the dialog elements associated with use cases.&gt;</w:t>
       </w:r>
     </w:p>
@@ -10172,6 +11852,7 @@
         <w:ind w:left="1350" w:hanging="716"/>
       </w:pPr>
       <w:r>
+        <w:lastRenderedPageBreak/>
         <w:t>&lt;Each requirement should be uniquely identified with a sequence number or a meaningful tag of some kind.&gt;</w:t>
       </w:r>
     </w:p>
@@ -10396,11 +12077,7 @@
         <w:ind w:left="1350" w:hanging="716"/>
       </w:pPr>
       <w:r>
-        <w:t xml:space="preserve">&lt;Provide a short description of the feature and indicate whether it is of High, Medium, or Low priority. You could also include specific priority component ratings, such as </w:t>
-      </w:r>
-      <w:r>
-        <w:lastRenderedPageBreak/>
-        <w:t>benefit, penalty, cost, and risk (each rated on a relative scale from a low of 1 to a high of 9).&gt;</w:t>
+        <w:t>&lt;Provide a short description of the feature and indicate whether it is of High, Medium, or Low priority. You could also include specific priority component ratings, such as benefit, penalty, cost, and risk (each rated on a relative scale from a low of 1 to a high of 9).&gt;</w:t>
       </w:r>
     </w:p>
     <w:p>
@@ -10453,7 +12130,11 @@
         </w:rPr>
       </w:pPr>
       <w:r>
-        <w:t>&lt;Itemize the detailed functional requirements associated with this feature. These are the software capabilities that must be present in order for the user to carry out the services provided by the feature, or to execute the use case. Include how the product should respond to anticipated error conditions or invalid inputs. Requirements should be concise, complete, unambiguous, verifiable, and necessary. Use “TBD” as a placeholder to indicate when necessary information is not yet available.&gt;</w:t>
+        <w:t xml:space="preserve">&lt;Itemize the detailed functional requirements associated with this feature. These are the software capabilities that must be present in order for the user to carry out the </w:t>
+      </w:r>
+      <w:r>
+        <w:lastRenderedPageBreak/>
+        <w:t>services provided by the feature, or to execute the use case. Include how the product should respond to anticipated error conditions or invalid inputs. Requirements should be concise, complete, unambiguous, verifiable, and necessary. Use “TBD” as a placeholder to indicate when necessary information is not yet available.&gt;</w:t>
       </w:r>
     </w:p>
     <w:p>
@@ -10672,7 +12353,6 @@
       <w:bookmarkStart w:id="188" w:name="_Toc26690902"/>
       <w:bookmarkStart w:id="189" w:name="_Toc26690950"/>
       <w:r>
-        <w:lastRenderedPageBreak/>
         <w:t xml:space="preserve">System </w:t>
       </w:r>
       <w:r>
@@ -10741,6 +12421,7 @@
       <w:bookmarkStart w:id="195" w:name="_Toc26690826"/>
       <w:bookmarkStart w:id="196" w:name="_Toc26690905"/>
       <w:r>
+        <w:lastRenderedPageBreak/>
         <w:t>Functional Requirements</w:t>
       </w:r>
       <w:bookmarkEnd w:id="195"/>
@@ -10890,7 +12571,6 @@
       <w:bookmarkStart w:id="209" w:name="_Toc26690909"/>
       <w:bookmarkStart w:id="210" w:name="_Toc26690954"/>
       <w:r>
-        <w:lastRenderedPageBreak/>
         <w:t>Security Requirements</w:t>
       </w:r>
       <w:bookmarkEnd w:id="207"/>
@@ -10939,6 +12619,7 @@
       <w:bookmarkStart w:id="217" w:name="_Toc26690911"/>
       <w:bookmarkStart w:id="218" w:name="_Toc26690956"/>
       <w:r>
+        <w:lastRenderedPageBreak/>
         <w:t>Business Rules</w:t>
       </w:r>
       <w:bookmarkEnd w:id="215"/>
@@ -11144,16 +12825,7 @@
       <w:jc w:val="left"/>
     </w:pPr>
     <w:r>
-      <w:t>Copyright © 20</w:t>
-    </w:r>
-    <w:r>
-      <w:t>20</w:t>
-    </w:r>
-    <w:r>
-      <w:t>, Csyrus Technologies</w:t>
-    </w:r>
-    <w:r>
-      <w:t>, Bangalore, India.</w:t>
+      <w:t>Copyright © 2020, Csyrus Technologies, Bangalore, India.</w:t>
     </w:r>
   </w:p>
   <w:p>
@@ -11284,7 +12956,7 @@
         <w:rPr>
           <w:noProof/>
         </w:rPr>
-        <w:t>6</w:t>
+        <w:t>8</w:t>
       </w:r>
     </w:fldSimple>
   </w:p>
@@ -11769,6 +13441,119 @@
     </w:lvl>
   </w:abstractNum>
   <w:abstractNum w:abstractNumId="5">
+    <w:nsid w:val="564F532E"/>
+    <w:multiLevelType w:val="hybridMultilevel"/>
+    <w:tmpl w:val="9B907F6C"/>
+    <w:lvl w:ilvl="0" w:tplc="40090001">
+      <w:start w:val="1"/>
+      <w:numFmt w:val="bullet"/>
+      <w:lvlText w:val=""/>
+      <w:lvlJc w:val="left"/>
+      <w:pPr>
+        <w:ind w:left="1354" w:hanging="360"/>
+      </w:pPr>
+      <w:rPr>
+        <w:rFonts w:ascii="Symbol" w:hAnsi="Symbol" w:hint="default"/>
+      </w:rPr>
+    </w:lvl>
+    <w:lvl w:ilvl="1" w:tplc="40090003" w:tentative="1">
+      <w:start w:val="1"/>
+      <w:numFmt w:val="bullet"/>
+      <w:lvlText w:val="o"/>
+      <w:lvlJc w:val="left"/>
+      <w:pPr>
+        <w:ind w:left="2074" w:hanging="360"/>
+      </w:pPr>
+      <w:rPr>
+        <w:rFonts w:ascii="Courier New" w:hAnsi="Courier New" w:cs="Courier New" w:hint="default"/>
+      </w:rPr>
+    </w:lvl>
+    <w:lvl w:ilvl="2" w:tplc="40090005" w:tentative="1">
+      <w:start w:val="1"/>
+      <w:numFmt w:val="bullet"/>
+      <w:lvlText w:val=""/>
+      <w:lvlJc w:val="left"/>
+      <w:pPr>
+        <w:ind w:left="2794" w:hanging="360"/>
+      </w:pPr>
+      <w:rPr>
+        <w:rFonts w:ascii="Wingdings" w:hAnsi="Wingdings" w:hint="default"/>
+      </w:rPr>
+    </w:lvl>
+    <w:lvl w:ilvl="3" w:tplc="40090001" w:tentative="1">
+      <w:start w:val="1"/>
+      <w:numFmt w:val="bullet"/>
+      <w:lvlText w:val=""/>
+      <w:lvlJc w:val="left"/>
+      <w:pPr>
+        <w:ind w:left="3514" w:hanging="360"/>
+      </w:pPr>
+      <w:rPr>
+        <w:rFonts w:ascii="Symbol" w:hAnsi="Symbol" w:hint="default"/>
+      </w:rPr>
+    </w:lvl>
+    <w:lvl w:ilvl="4" w:tplc="40090003" w:tentative="1">
+      <w:start w:val="1"/>
+      <w:numFmt w:val="bullet"/>
+      <w:lvlText w:val="o"/>
+      <w:lvlJc w:val="left"/>
+      <w:pPr>
+        <w:ind w:left="4234" w:hanging="360"/>
+      </w:pPr>
+      <w:rPr>
+        <w:rFonts w:ascii="Courier New" w:hAnsi="Courier New" w:cs="Courier New" w:hint="default"/>
+      </w:rPr>
+    </w:lvl>
+    <w:lvl w:ilvl="5" w:tplc="40090005" w:tentative="1">
+      <w:start w:val="1"/>
+      <w:numFmt w:val="bullet"/>
+      <w:lvlText w:val=""/>
+      <w:lvlJc w:val="left"/>
+      <w:pPr>
+        <w:ind w:left="4954" w:hanging="360"/>
+      </w:pPr>
+      <w:rPr>
+        <w:rFonts w:ascii="Wingdings" w:hAnsi="Wingdings" w:hint="default"/>
+      </w:rPr>
+    </w:lvl>
+    <w:lvl w:ilvl="6" w:tplc="40090001" w:tentative="1">
+      <w:start w:val="1"/>
+      <w:numFmt w:val="bullet"/>
+      <w:lvlText w:val=""/>
+      <w:lvlJc w:val="left"/>
+      <w:pPr>
+        <w:ind w:left="5674" w:hanging="360"/>
+      </w:pPr>
+      <w:rPr>
+        <w:rFonts w:ascii="Symbol" w:hAnsi="Symbol" w:hint="default"/>
+      </w:rPr>
+    </w:lvl>
+    <w:lvl w:ilvl="7" w:tplc="40090003" w:tentative="1">
+      <w:start w:val="1"/>
+      <w:numFmt w:val="bullet"/>
+      <w:lvlText w:val="o"/>
+      <w:lvlJc w:val="left"/>
+      <w:pPr>
+        <w:ind w:left="6394" w:hanging="360"/>
+      </w:pPr>
+      <w:rPr>
+        <w:rFonts w:ascii="Courier New" w:hAnsi="Courier New" w:cs="Courier New" w:hint="default"/>
+      </w:rPr>
+    </w:lvl>
+    <w:lvl w:ilvl="8" w:tplc="40090005" w:tentative="1">
+      <w:start w:val="1"/>
+      <w:numFmt w:val="bullet"/>
+      <w:lvlText w:val=""/>
+      <w:lvlJc w:val="left"/>
+      <w:pPr>
+        <w:ind w:left="7114" w:hanging="360"/>
+      </w:pPr>
+      <w:rPr>
+        <w:rFonts w:ascii="Wingdings" w:hAnsi="Wingdings" w:hint="default"/>
+      </w:rPr>
+    </w:lvl>
+  </w:abstractNum>
+  <w:abstractNum w:abstractNumId="6">
     <w:nsid w:val="65220C20"/>
     <w:multiLevelType w:val="hybridMultilevel"/>
     <w:tmpl w:val="C19C1C2C"/>
@@ -11870,6 +13655,9 @@
     <w:abstractNumId w:val="1"/>
   </w:num>
   <w:num w:numId="6">
+    <w:abstractNumId w:val="6"/>
+  </w:num>
+  <w:num w:numId="7">
     <w:abstractNumId w:val="5"/>
   </w:num>
 </w:numbering>
@@ -12657,6 +14445,17 @@
       <w:spacing w:after="140" w:line="288" w:lineRule="auto"/>
     </w:pPr>
   </w:style>
+  <w:style w:type="paragraph" w:styleId="ListParagraph">
+    <w:name w:val="List Paragraph"/>
+    <w:basedOn w:val="Normal"/>
+    <w:uiPriority w:val="34"/>
+    <w:qFormat/>
+    <w:rsid w:val="00DD1DC3"/>
+    <w:pPr>
+      <w:ind w:left="720"/>
+      <w:contextualSpacing/>
+    </w:pPr>
+  </w:style>
 </w:styles>
 </file>
 

</xml_diff>